<commit_message>
changed the ward under polling station to location
</commit_message>
<xml_diff>
--- a/UPDATE Person SET VoterRegNumber.docx
+++ b/UPDATE Person SET VoterRegNumber.docx
@@ -15,111 +15,201 @@
           <w:rFonts w:hint="default"/>
           <w:lang w:val="en-US"/>
         </w:rPr>
-        <w:t>UPDATE Candidate</w:t>
-      </w:r>
-    </w:p>
-    <w:p>
-      <w:pPr>
-        <w:ind w:firstLine="180"/>
-        <w:rPr>
-          <w:rFonts w:hint="default"/>
-          <w:lang w:val="en-US"/>
-        </w:rPr>
-      </w:pPr>
-      <w:r>
-        <w:rPr>
-          <w:rFonts w:hint="default"/>
-          <w:lang w:val="en-US"/>
-        </w:rPr>
-        <w:t>SET ConstituencyID = 2</w:t>
-      </w:r>
-    </w:p>
-    <w:p>
-      <w:pPr>
-        <w:ind w:firstLine="180"/>
-        <w:rPr>
-          <w:rFonts w:hint="default"/>
-          <w:lang w:val="en-US"/>
-        </w:rPr>
-      </w:pPr>
-      <w:r>
-        <w:rPr>
-          <w:rFonts w:hint="default"/>
-          <w:lang w:val="en-US"/>
-        </w:rPr>
-        <w:t>WHERE CandidateID BETWEEN 6 AND 9;</w:t>
-      </w:r>
-    </w:p>
-    <w:p>
-      <w:pPr>
-        <w:ind w:firstLine="180"/>
-        <w:rPr>
-          <w:rFonts w:hint="default"/>
-          <w:lang w:val="en-US"/>
-        </w:rPr>
-      </w:pPr>
-    </w:p>
-    <w:p>
-      <w:pPr>
-        <w:ind w:firstLine="180"/>
-        <w:rPr>
-          <w:rFonts w:hint="default"/>
-          <w:lang w:val="en-US"/>
-        </w:rPr>
-      </w:pPr>
-      <w:r>
-        <w:rPr>
-          <w:rFonts w:hint="default"/>
-          <w:lang w:val="en-US"/>
-        </w:rPr>
-        <w:t>SELECT w.WinnerID, p.FName AS FirstName, p.LName AS LastName, pp.Name AS PoliticalParty, w.VotesReceived AS TotalVotes, e.ElectionYear, w.DeclarationDate FROM Winner w JOIN Candidate c ON w.CandidateID = c.CandidateID JOIN Person p ON c.PersonID = p.PersonID JOIN PoliticalParty pp ON c.PartyID = pp.PartyID JOIN Election e ON w.ElectionID = e.ElectionID WHERE c.PositionID = 1;</w:t>
-      </w:r>
-    </w:p>
-    <w:p>
-      <w:pPr>
-        <w:ind w:firstLine="180"/>
-        <w:rPr>
-          <w:rFonts w:hint="default"/>
-          <w:lang w:val="en-US"/>
-        </w:rPr>
-      </w:pPr>
-    </w:p>
-    <w:p>
-      <w:pPr>
-        <w:ind w:firstLine="180"/>
-        <w:rPr>
-          <w:rFonts w:hint="default"/>
-          <w:lang w:val="en-US"/>
-        </w:rPr>
-      </w:pPr>
-    </w:p>
-    <w:p>
-      <w:pPr>
-        <w:ind w:firstLine="180"/>
-        <w:rPr>
-          <w:rFonts w:hint="default"/>
-          <w:lang w:val="en-US"/>
-        </w:rPr>
-      </w:pPr>
-      <w:r>
-        <w:rPr>
-          <w:rFonts w:hint="default"/>
-          <w:lang w:val="en-US"/>
-        </w:rPr>
-        <w:t>SELECT pp.PartyID, pp.Name AS PartyName, pp.Abbreviation, p.FName AS LeaderFirstName, p.LName AS LeaderLastName, pp.FounderYear, pp.Location, pp.Contact_Info FROM PoliticalParty pp LEFT JOIN Person p ON pp.LeaderID = p.PersonID;</w:t>
-      </w:r>
-    </w:p>
-    <w:p>
-      <w:pPr>
-        <w:ind w:firstLine="180"/>
-        <w:rPr>
-          <w:rFonts w:hint="default"/>
-          <w:lang w:val="en-US"/>
-        </w:rPr>
-      </w:pPr>
-    </w:p>
-    <w:p>
-      <w:pPr>
+        <w:t>SELECT ps.StationID,  ps.Name AS StationName, c.Name AS Constituency, w.Name AS Ward, d.Name AS District FROM PollingStation ps LEFT JOIN Constituency c ON ps.ConstituencyID = c.ConstituencyID LEFT JOIN Ward w ON w.ConstituencyID = c.ConstituencyID LEFT JOIN District d ON c.DistrictID = d.DistrictID;</w:t>
+      </w:r>
+    </w:p>
+    <w:p>
+      <w:pPr>
+        <w:ind w:firstLine="180"/>
+        <w:rPr>
+          <w:rFonts w:hint="default"/>
+          <w:lang w:val="en-US"/>
+        </w:rPr>
+      </w:pPr>
+    </w:p>
+    <w:p>
+      <w:pPr>
+        <w:ind w:firstLine="180"/>
+        <w:rPr>
+          <w:rFonts w:hint="default"/>
+          <w:lang w:val="en-US"/>
+        </w:rPr>
+      </w:pPr>
+    </w:p>
+    <w:p>
+      <w:pPr>
+        <w:ind w:firstLine="180"/>
+        <w:rPr>
+          <w:rFonts w:hint="default"/>
+          <w:lang w:val="en-US"/>
+        </w:rPr>
+      </w:pPr>
+      <w:r>
+        <w:rPr>
+          <w:rFonts w:hint="default"/>
+          <w:lang w:val="en-US"/>
+        </w:rPr>
+        <w:t xml:space="preserve">   SELECT </w:t>
+      </w:r>
+    </w:p>
+    <w:p>
+      <w:pPr>
+        <w:ind w:firstLine="180"/>
+        <w:rPr>
+          <w:rFonts w:hint="default"/>
+          <w:lang w:val="en-US"/>
+        </w:rPr>
+      </w:pPr>
+      <w:r>
+        <w:rPr>
+          <w:rFonts w:hint="default"/>
+          <w:lang w:val="en-US"/>
+        </w:rPr>
+        <w:t xml:space="preserve">            ps.StationID,  </w:t>
+      </w:r>
+    </w:p>
+    <w:p>
+      <w:pPr>
+        <w:ind w:firstLine="180"/>
+        <w:rPr>
+          <w:rFonts w:hint="default"/>
+          <w:lang w:val="en-US"/>
+        </w:rPr>
+      </w:pPr>
+      <w:r>
+        <w:rPr>
+          <w:rFonts w:hint="default"/>
+          <w:lang w:val="en-US"/>
+        </w:rPr>
+        <w:t xml:space="preserve">            ps.Name AS StationName, </w:t>
+      </w:r>
+    </w:p>
+    <w:p>
+      <w:pPr>
+        <w:ind w:firstLine="180"/>
+        <w:rPr>
+          <w:rFonts w:hint="default"/>
+          <w:lang w:val="en-US"/>
+        </w:rPr>
+      </w:pPr>
+      <w:r>
+        <w:rPr>
+          <w:rFonts w:hint="default"/>
+          <w:lang w:val="en-US"/>
+        </w:rPr>
+        <w:t xml:space="preserve">            ps.Location AS Ward,</w:t>
+      </w:r>
+    </w:p>
+    <w:p>
+      <w:pPr>
+        <w:ind w:firstLine="180"/>
+        <w:rPr>
+          <w:rFonts w:hint="default"/>
+          <w:lang w:val="en-US"/>
+        </w:rPr>
+      </w:pPr>
+      <w:r>
+        <w:rPr>
+          <w:rFonts w:hint="default"/>
+          <w:lang w:val="en-US"/>
+        </w:rPr>
+        <w:t xml:space="preserve">            c.Name AS Constituency, </w:t>
+      </w:r>
+    </w:p>
+    <w:p>
+      <w:pPr>
+        <w:ind w:firstLine="180"/>
+        <w:rPr>
+          <w:rFonts w:hint="default"/>
+          <w:lang w:val="en-US"/>
+        </w:rPr>
+      </w:pPr>
+      <w:r>
+        <w:rPr>
+          <w:rFonts w:hint="default"/>
+          <w:lang w:val="en-US"/>
+        </w:rPr>
+        <w:t xml:space="preserve">            d.Name AS District </w:t>
+      </w:r>
+    </w:p>
+    <w:p>
+      <w:pPr>
+        <w:ind w:firstLine="180"/>
+        <w:rPr>
+          <w:rFonts w:hint="default"/>
+          <w:lang w:val="en-US"/>
+        </w:rPr>
+      </w:pPr>
+      <w:r>
+        <w:rPr>
+          <w:rFonts w:hint="default"/>
+          <w:lang w:val="en-US"/>
+        </w:rPr>
+        <w:t xml:space="preserve">        FROM PollingStation ps</w:t>
+      </w:r>
+    </w:p>
+    <w:p>
+      <w:pPr>
+        <w:ind w:firstLine="180"/>
+        <w:rPr>
+          <w:rFonts w:hint="default"/>
+          <w:lang w:val="en-US"/>
+        </w:rPr>
+      </w:pPr>
+      <w:r>
+        <w:rPr>
+          <w:rFonts w:hint="default"/>
+          <w:lang w:val="en-US"/>
+        </w:rPr>
+        <w:t xml:space="preserve">        LEFT JOIN Constituency c ON ps.ConstituencyID = c.ConstituencyID</w:t>
+      </w:r>
+    </w:p>
+    <w:p>
+      <w:pPr>
+        <w:ind w:firstLine="180"/>
+        <w:rPr>
+          <w:rFonts w:hint="default"/>
+          <w:lang w:val="en-US"/>
+        </w:rPr>
+      </w:pPr>
+      <w:r>
+        <w:rPr>
+          <w:rFonts w:hint="default"/>
+          <w:lang w:val="en-US"/>
+        </w:rPr>
+        <w:t xml:space="preserve">        LEFT JOIN District d ON c.DistrictID = d.DistrictID;</w:t>
+      </w:r>
+    </w:p>
+    <w:p>
+      <w:pPr>
+        <w:ind w:firstLine="180"/>
+        <w:rPr>
+          <w:rFonts w:hint="default"/>
+          <w:lang w:val="en-US"/>
+        </w:rPr>
+      </w:pPr>
+    </w:p>
+    <w:p>
+      <w:pPr>
+        <w:ind w:firstLine="180"/>
+        <w:rPr>
+          <w:rFonts w:hint="default"/>
+          <w:lang w:val="en-US"/>
+        </w:rPr>
+      </w:pPr>
+    </w:p>
+    <w:p>
+      <w:pPr>
+        <w:ind w:firstLine="180"/>
+        <w:rPr>
+          <w:rFonts w:hint="default"/>
+          <w:lang w:val="en-US"/>
+        </w:rPr>
+      </w:pPr>
+    </w:p>
+    <w:p>
+      <w:pPr>
+        <w:ind w:firstLine="180"/>
         <w:rPr>
           <w:rFonts w:hint="default"/>
           <w:lang w:val="en-US"/>
@@ -131,7 +221,7 @@
           <w:rFonts w:hint="default"/>
           <w:lang w:val="en-US"/>
         </w:rPr>
-        <w:t>SELECT SUM(bb.TotalBallots) AS BallotPapersIssued, COUNT(bp.BallotPaperID) AS BallotPapersUsed, SUM(bb.TotalBallots) - COUNT(bp.BallotPaperID) AS RemainingBallots, CASE WHEN SUM(bb.TotalBallots) - COUNT(bp.BallotPaperID) &gt; 0 THEN 'Not Full' ELSE 'Full' END AS BallotBoxStatus FROM BallotBox bb LEFT JOIN BallotPaper bp ON bb.ConstituencyID = bp.ConstituencyID;</w:t>
+        <w:t xml:space="preserve">   SELECT ps.StationID, ps.Name AS StationName, ps.Location AS Ward, c.Name AS Constituency, d.Name AS District FROM PollingStation ps LEFT JOIN Constituency c ON ps.ConstituencyID = c.ConstituencyID  LEFT JOIN District d ON c.DistrictID = d.DistrictID;</w:t>
       </w:r>
     </w:p>
     <w:bookmarkEnd w:id="0"/>

</xml_diff>